<commit_message>
update title de  post _metadat.yml
</commit_message>
<xml_diff>
--- a/_site/posts/2026-01-02-guia-practica-de-metadata-en-quarto/index.docx
+++ b/_site/posts/2026-01-02-guia-practica-de-metadata-en-quarto/index.docx
@@ -50,7 +50,22 @@
         <w:pStyle w:val="Heading1"/>
       </w:pPr>
       <w:r>
-        <w:t xml:space="preserve">Configuración de _metadata.yml para documentos académicos</w:t>
+        <w:t xml:space="preserve">Configuración de</w:t>
+      </w:r>
+      <w:r>
+        <w:t xml:space="preserve"> </w:t>
+      </w:r>
+      <w:r>
+        <w:rPr>
+          <w:rStyle w:val="VerbatimChar"/>
+        </w:rPr>
+        <w:t xml:space="preserve">_metadata.yml</w:t>
+      </w:r>
+      <w:r>
+        <w:t xml:space="preserve"> </w:t>
+      </w:r>
+      <w:r>
+        <w:t xml:space="preserve">para documentos académicos</w:t>
       </w:r>
     </w:p>
     <w:p>
@@ -232,7 +247,22 @@
         <w:pStyle w:val="Heading1"/>
       </w:pPr>
       <w:r>
-        <w:t xml:space="preserve">Configuración de _metadata.yml para documentos académicos</w:t>
+        <w:t xml:space="preserve">Configuración de</w:t>
+      </w:r>
+      <w:r>
+        <w:t xml:space="preserve"> </w:t>
+      </w:r>
+      <w:r>
+        <w:rPr>
+          <w:rStyle w:val="VerbatimChar"/>
+        </w:rPr>
+        <w:t xml:space="preserve">_metadata.yml</w:t>
+      </w:r>
+      <w:r>
+        <w:t xml:space="preserve"> </w:t>
+      </w:r>
+      <w:r>
+        <w:t xml:space="preserve">para documentos académicos</w:t>
       </w:r>
     </w:p>
     <w:bookmarkEnd w:id="26"/>

</xml_diff>